<commit_message>
Starting encoding riscv instrunctions for Homework and example code
</commit_message>
<xml_diff>
--- a/Fibonaci_example.docx
+++ b/Fibonaci_example.docx
@@ -106,7 +106,19 @@
           </w:tcPr>
           <w:p>
             <w:r>
-              <w:t>00010000000000000000100100010111</w:t>
+              <w:t>00010000000000000000</w:t>
+            </w:r>
+            <w:r>
+              <w:rPr>
+                <w:highlight w:val="yellow"/>
+              </w:rPr>
+              <w:t>10010</w:t>
+            </w:r>
+            <w:r>
+              <w:rPr>
+                <w:color w:val="FF0000"/>
+              </w:rPr>
+              <w:t>0010111</w:t>
             </w:r>
           </w:p>
         </w:tc>
@@ -158,7 +170,35 @@
           </w:tcPr>
           <w:p>
             <w:r>
-              <w:t>00000000000010010000100100010011</w:t>
+              <w:rPr>
+                <w:highlight w:val="red"/>
+              </w:rPr>
+              <w:t>000000000000</w:t>
+            </w:r>
+            <w:r>
+              <w:rPr>
+                <w:b/>
+                <w:bCs/>
+              </w:rPr>
+              <w:t>10010</w:t>
+            </w:r>
+            <w:r>
+              <w:rPr>
+                <w:color w:val="00B050"/>
+              </w:rPr>
+              <w:t>000</w:t>
+            </w:r>
+            <w:r>
+              <w:rPr>
+                <w:highlight w:val="yellow"/>
+              </w:rPr>
+              <w:t>10010</w:t>
+            </w:r>
+            <w:r>
+              <w:rPr>
+                <w:color w:val="FF0000"/>
+              </w:rPr>
+              <w:t>0010011</w:t>
             </w:r>
           </w:p>
         </w:tc>
@@ -210,7 +250,35 @@
           </w:tcPr>
           <w:p>
             <w:r>
-              <w:t>00000000101000000000100110010011</w:t>
+              <w:rPr>
+                <w:highlight w:val="red"/>
+              </w:rPr>
+              <w:t>000000001010</w:t>
+            </w:r>
+            <w:r>
+              <w:rPr>
+                <w:b/>
+                <w:bCs/>
+              </w:rPr>
+              <w:t>00000</w:t>
+            </w:r>
+            <w:r>
+              <w:rPr>
+                <w:color w:val="00B050"/>
+              </w:rPr>
+              <w:t>000</w:t>
+            </w:r>
+            <w:r>
+              <w:rPr>
+                <w:highlight w:val="yellow"/>
+              </w:rPr>
+              <w:t>10011</w:t>
+            </w:r>
+            <w:r>
+              <w:rPr>
+                <w:color w:val="FF0000"/>
+              </w:rPr>
+              <w:t>0010011</w:t>
             </w:r>
           </w:p>
         </w:tc>
@@ -262,7 +330,35 @@
           </w:tcPr>
           <w:p>
             <w:r>
-              <w:t>00000000001000000000111000010011</w:t>
+              <w:rPr>
+                <w:highlight w:val="red"/>
+              </w:rPr>
+              <w:t>000000000010</w:t>
+            </w:r>
+            <w:r>
+              <w:rPr>
+                <w:b/>
+                <w:bCs/>
+              </w:rPr>
+              <w:t>00000</w:t>
+            </w:r>
+            <w:r>
+              <w:rPr>
+                <w:color w:val="00B050"/>
+              </w:rPr>
+              <w:t>000</w:t>
+            </w:r>
+            <w:r>
+              <w:rPr>
+                <w:highlight w:val="yellow"/>
+              </w:rPr>
+              <w:t>11100</w:t>
+            </w:r>
+            <w:r>
+              <w:rPr>
+                <w:color w:val="FF0000"/>
+              </w:rPr>
+              <w:t>0010011</w:t>
             </w:r>
           </w:p>
         </w:tc>
@@ -314,7 +410,35 @@
           </w:tcPr>
           <w:p>
             <w:r>
-              <w:t>00000000000000000000101000010011</w:t>
+              <w:rPr>
+                <w:highlight w:val="red"/>
+              </w:rPr>
+              <w:t>000000000000</w:t>
+            </w:r>
+            <w:r>
+              <w:rPr>
+                <w:b/>
+                <w:bCs/>
+              </w:rPr>
+              <w:t>00000</w:t>
+            </w:r>
+            <w:r>
+              <w:rPr>
+                <w:color w:val="00B050"/>
+              </w:rPr>
+              <w:t>000</w:t>
+            </w:r>
+            <w:r>
+              <w:rPr>
+                <w:highlight w:val="yellow"/>
+              </w:rPr>
+              <w:t>10100</w:t>
+            </w:r>
+            <w:r>
+              <w:rPr>
+                <w:color w:val="FF0000"/>
+              </w:rPr>
+              <w:t>0010011</w:t>
             </w:r>
           </w:p>
         </w:tc>
@@ -366,7 +490,35 @@
           </w:tcPr>
           <w:p>
             <w:r>
-              <w:t>00000000010010010000111010010011</w:t>
+              <w:rPr>
+                <w:highlight w:val="red"/>
+              </w:rPr>
+              <w:t>000000000100</w:t>
+            </w:r>
+            <w:r>
+              <w:rPr>
+                <w:b/>
+                <w:bCs/>
+              </w:rPr>
+              <w:t>10010</w:t>
+            </w:r>
+            <w:r>
+              <w:rPr>
+                <w:color w:val="00B050"/>
+              </w:rPr>
+              <w:t>000</w:t>
+            </w:r>
+            <w:r>
+              <w:rPr>
+                <w:highlight w:val="yellow"/>
+              </w:rPr>
+              <w:t>11101</w:t>
+            </w:r>
+            <w:r>
+              <w:rPr>
+                <w:color w:val="FF0000"/>
+              </w:rPr>
+              <w:t>0010011</w:t>
             </w:r>
           </w:p>
         </w:tc>
@@ -418,7 +570,35 @@
           </w:tcPr>
           <w:p>
             <w:r>
-              <w:t>00000000000100000000101010010011</w:t>
+              <w:rPr>
+                <w:highlight w:val="red"/>
+              </w:rPr>
+              <w:t>000000000001</w:t>
+            </w:r>
+            <w:r>
+              <w:rPr>
+                <w:b/>
+                <w:bCs/>
+              </w:rPr>
+              <w:t>00000</w:t>
+            </w:r>
+            <w:r>
+              <w:rPr>
+                <w:color w:val="00B050"/>
+              </w:rPr>
+              <w:t>000</w:t>
+            </w:r>
+            <w:r>
+              <w:rPr>
+                <w:highlight w:val="yellow"/>
+              </w:rPr>
+              <w:t>10101</w:t>
+            </w:r>
+            <w:r>
+              <w:rPr>
+                <w:color w:val="FF0000"/>
+              </w:rPr>
+              <w:t>0010011</w:t>
             </w:r>
           </w:p>
         </w:tc>
@@ -470,7 +650,35 @@
           </w:tcPr>
           <w:p>
             <w:r>
-              <w:t>00000001010111101010000000100011</w:t>
+              <w:rPr>
+                <w:highlight w:val="red"/>
+              </w:rPr>
+              <w:t>000000010101</w:t>
+            </w:r>
+            <w:r>
+              <w:rPr>
+                <w:b/>
+                <w:bCs/>
+              </w:rPr>
+              <w:t>11101</w:t>
+            </w:r>
+            <w:r>
+              <w:rPr>
+                <w:color w:val="00B050"/>
+              </w:rPr>
+              <w:t>010</w:t>
+            </w:r>
+            <w:r>
+              <w:rPr>
+                <w:highlight w:val="yellow"/>
+              </w:rPr>
+              <w:t>00000</w:t>
+            </w:r>
+            <w:r>
+              <w:rPr>
+                <w:color w:val="FF0000"/>
+              </w:rPr>
+              <w:t>0100011</w:t>
             </w:r>
           </w:p>
         </w:tc>
@@ -522,7 +730,35 @@
           </w:tcPr>
           <w:p>
             <w:r>
-              <w:t>00000000001011100001111010010011</w:t>
+              <w:rPr>
+                <w:highlight w:val="red"/>
+              </w:rPr>
+              <w:t>000000000010</w:t>
+            </w:r>
+            <w:r>
+              <w:rPr>
+                <w:b/>
+                <w:bCs/>
+              </w:rPr>
+              <w:t>11100</w:t>
+            </w:r>
+            <w:r>
+              <w:rPr>
+                <w:color w:val="00B050"/>
+              </w:rPr>
+              <w:t>001</w:t>
+            </w:r>
+            <w:r>
+              <w:rPr>
+                <w:highlight w:val="yellow"/>
+              </w:rPr>
+              <w:t>11101</w:t>
+            </w:r>
+            <w:r>
+              <w:rPr>
+                <w:color w:val="FF0000"/>
+              </w:rPr>
+              <w:t>0010011</w:t>
             </w:r>
           </w:p>
         </w:tc>
@@ -566,7 +802,38 @@
           </w:tcPr>
           <w:p>
             <w:r>
-              <w:t>00000001010110100000101100110011</w:t>
+              <w:t>0000000</w:t>
+            </w:r>
+            <w:r>
+              <w:rPr>
+                <w:highlight w:val="darkGray"/>
+              </w:rPr>
+              <w:t>10101</w:t>
+            </w:r>
+            <w:r>
+              <w:rPr>
+                <w:b/>
+                <w:bCs/>
+              </w:rPr>
+              <w:t>10100</w:t>
+            </w:r>
+            <w:r>
+              <w:rPr>
+                <w:color w:val="00B050"/>
+              </w:rPr>
+              <w:t>000</w:t>
+            </w:r>
+            <w:r>
+              <w:rPr>
+                <w:highlight w:val="yellow"/>
+              </w:rPr>
+              <w:t>10110</w:t>
+            </w:r>
+            <w:r>
+              <w:rPr>
+                <w:color w:val="FF0000"/>
+              </w:rPr>
+              <w:t>0110011</w:t>
             </w:r>
           </w:p>
         </w:tc>
@@ -618,7 +885,35 @@
           </w:tcPr>
           <w:p>
             <w:r>
-              <w:t>00000000000010101000101000010011</w:t>
+              <w:rPr>
+                <w:highlight w:val="red"/>
+              </w:rPr>
+              <w:t>000000000000</w:t>
+            </w:r>
+            <w:r>
+              <w:rPr>
+                <w:b/>
+                <w:bCs/>
+              </w:rPr>
+              <w:t>10101</w:t>
+            </w:r>
+            <w:r>
+              <w:rPr>
+                <w:color w:val="00B050"/>
+              </w:rPr>
+              <w:t>000</w:t>
+            </w:r>
+            <w:r>
+              <w:rPr>
+                <w:highlight w:val="yellow"/>
+              </w:rPr>
+              <w:t>10100</w:t>
+            </w:r>
+            <w:r>
+              <w:rPr>
+                <w:color w:val="FF0000"/>
+              </w:rPr>
+              <w:t>0010011</w:t>
             </w:r>
           </w:p>
         </w:tc>
@@ -670,7 +965,35 @@
           </w:tcPr>
           <w:p>
             <w:r>
-              <w:t>00000000000010110000101010010011</w:t>
+              <w:rPr>
+                <w:highlight w:val="red"/>
+              </w:rPr>
+              <w:t>000000000000</w:t>
+            </w:r>
+            <w:r>
+              <w:rPr>
+                <w:b/>
+                <w:bCs/>
+              </w:rPr>
+              <w:t>10110</w:t>
+            </w:r>
+            <w:r>
+              <w:rPr>
+                <w:color w:val="00B050"/>
+              </w:rPr>
+              <w:t>000</w:t>
+            </w:r>
+            <w:r>
+              <w:rPr>
+                <w:highlight w:val="yellow"/>
+              </w:rPr>
+              <w:t>10101</w:t>
+            </w:r>
+            <w:r>
+              <w:rPr>
+                <w:color w:val="FF0000"/>
+              </w:rPr>
+              <w:t>0010011</w:t>
             </w:r>
           </w:p>
         </w:tc>
@@ -714,7 +1037,38 @@
           </w:tcPr>
           <w:p>
             <w:r>
-              <w:t>00000001110110010000101110110011</w:t>
+              <w:t>0000000</w:t>
+            </w:r>
+            <w:r>
+              <w:rPr>
+                <w:highlight w:val="darkGray"/>
+              </w:rPr>
+              <w:t>11101</w:t>
+            </w:r>
+            <w:r>
+              <w:rPr>
+                <w:b/>
+                <w:bCs/>
+              </w:rPr>
+              <w:t>10010</w:t>
+            </w:r>
+            <w:r>
+              <w:rPr>
+                <w:color w:val="00B050"/>
+              </w:rPr>
+              <w:t>000</w:t>
+            </w:r>
+            <w:r>
+              <w:rPr>
+                <w:highlight w:val="yellow"/>
+              </w:rPr>
+              <w:t>10111</w:t>
+            </w:r>
+            <w:r>
+              <w:rPr>
+                <w:color w:val="FF0000"/>
+              </w:rPr>
+              <w:t>0110011</w:t>
             </w:r>
           </w:p>
         </w:tc>
@@ -766,7 +1120,35 @@
           </w:tcPr>
           <w:p>
             <w:r>
-              <w:t>00000001011010111010000000100011</w:t>
+              <w:rPr>
+                <w:highlight w:val="red"/>
+              </w:rPr>
+              <w:t>000000010110</w:t>
+            </w:r>
+            <w:r>
+              <w:rPr>
+                <w:b/>
+                <w:bCs/>
+              </w:rPr>
+              <w:t>10111</w:t>
+            </w:r>
+            <w:r>
+              <w:rPr>
+                <w:color w:val="00B050"/>
+              </w:rPr>
+              <w:t>010</w:t>
+            </w:r>
+            <w:r>
+              <w:rPr>
+                <w:highlight w:val="yellow"/>
+              </w:rPr>
+              <w:t>00000</w:t>
+            </w:r>
+            <w:r>
+              <w:rPr>
+                <w:color w:val="FF0000"/>
+              </w:rPr>
+              <w:t>0100011</w:t>
             </w:r>
           </w:p>
         </w:tc>
@@ -818,7 +1200,35 @@
           </w:tcPr>
           <w:p>
             <w:r>
-              <w:t>00000000000111100000111000010011</w:t>
+              <w:rPr>
+                <w:highlight w:val="red"/>
+              </w:rPr>
+              <w:t>000000000001</w:t>
+            </w:r>
+            <w:r>
+              <w:rPr>
+                <w:b/>
+                <w:bCs/>
+              </w:rPr>
+              <w:t>11100</w:t>
+            </w:r>
+            <w:r>
+              <w:rPr>
+                <w:color w:val="00B050"/>
+              </w:rPr>
+              <w:t>000</w:t>
+            </w:r>
+            <w:r>
+              <w:rPr>
+                <w:highlight w:val="yellow"/>
+              </w:rPr>
+              <w:t>11100</w:t>
+            </w:r>
+            <w:r>
+              <w:rPr>
+                <w:color w:val="FF0000"/>
+              </w:rPr>
+              <w:t>0010011</w:t>
             </w:r>
           </w:p>
         </w:tc>
@@ -870,7 +1280,38 @@
           </w:tcPr>
           <w:p>
             <w:r>
-              <w:t>00000001001111100010111100110011</w:t>
+              <w:t>0000000</w:t>
+            </w:r>
+            <w:r>
+              <w:rPr>
+                <w:highlight w:val="darkGray"/>
+              </w:rPr>
+              <w:t>10011</w:t>
+            </w:r>
+            <w:r>
+              <w:rPr>
+                <w:b/>
+                <w:bCs/>
+              </w:rPr>
+              <w:t>11100</w:t>
+            </w:r>
+            <w:r>
+              <w:rPr>
+                <w:color w:val="00B050"/>
+              </w:rPr>
+              <w:t>010</w:t>
+            </w:r>
+            <w:r>
+              <w:rPr>
+                <w:highlight w:val="yellow"/>
+              </w:rPr>
+              <w:t>11110</w:t>
+            </w:r>
+            <w:r>
+              <w:rPr>
+                <w:color w:val="FF0000"/>
+              </w:rPr>
+              <w:t>0110011</w:t>
             </w:r>
           </w:p>
         </w:tc>
@@ -921,7 +1362,35 @@
           </w:tcPr>
           <w:p>
             <w:r>
-              <w:t>11111110000011110001000011100011</w:t>
+              <w:rPr>
+                <w:highlight w:val="red"/>
+              </w:rPr>
+              <w:t>111111100000</w:t>
+            </w:r>
+            <w:r>
+              <w:rPr>
+                <w:b/>
+                <w:bCs/>
+              </w:rPr>
+              <w:t>11110</w:t>
+            </w:r>
+            <w:r>
+              <w:rPr>
+                <w:color w:val="00B050"/>
+              </w:rPr>
+              <w:t>001</w:t>
+            </w:r>
+            <w:r>
+              <w:rPr>
+                <w:highlight w:val="yellow"/>
+              </w:rPr>
+              <w:t>00001</w:t>
+            </w:r>
+            <w:r>
+              <w:rPr>
+                <w:color w:val="FF0000"/>
+              </w:rPr>
+              <w:t>1100011</w:t>
             </w:r>
           </w:p>
         </w:tc>
@@ -972,7 +1441,35 @@
           </w:tcPr>
           <w:p>
             <w:r>
-              <w:t>00000000000000000000000000010011</w:t>
+              <w:rPr>
+                <w:highlight w:val="red"/>
+              </w:rPr>
+              <w:t>000000000000</w:t>
+            </w:r>
+            <w:r>
+              <w:rPr>
+                <w:b/>
+                <w:bCs/>
+              </w:rPr>
+              <w:t>00000</w:t>
+            </w:r>
+            <w:r>
+              <w:rPr>
+                <w:color w:val="00B050"/>
+              </w:rPr>
+              <w:t>000</w:t>
+            </w:r>
+            <w:r>
+              <w:rPr>
+                <w:highlight w:val="yellow"/>
+              </w:rPr>
+              <w:t>00000</w:t>
+            </w:r>
+            <w:r>
+              <w:rPr>
+                <w:color w:val="FF0000"/>
+              </w:rPr>
+              <w:t>0010011</w:t>
             </w:r>
           </w:p>
         </w:tc>
@@ -1024,7 +1521,19 @@
           </w:tcPr>
           <w:p>
             <w:r>
-              <w:t>00010000000000000000100100010111</w:t>
+              <w:t>00010000000000000000</w:t>
+            </w:r>
+            <w:r>
+              <w:rPr>
+                <w:highlight w:val="yellow"/>
+              </w:rPr>
+              <w:t>10010</w:t>
+            </w:r>
+            <w:r>
+              <w:rPr>
+                <w:color w:val="FF0000"/>
+              </w:rPr>
+              <w:t>0010111</w:t>
             </w:r>
           </w:p>
         </w:tc>
@@ -1042,19 +1551,7 @@
           <w:rPr>
             <w:rStyle w:val="Hyperlink"/>
           </w:rPr>
-          <w:t>https://luplab.gitla</w:t>
-        </w:r>
-        <w:r>
-          <w:rPr>
-            <w:rStyle w:val="Hyperlink"/>
-          </w:rPr>
-          <w:t>b</w:t>
-        </w:r>
-        <w:r>
-          <w:rPr>
-            <w:rStyle w:val="Hyperlink"/>
-          </w:rPr>
-          <w:t>.io/rvcodecjs/</w:t>
+          <w:t>https://luplab.gitlab.io/rvcodecjs/</w:t>
         </w:r>
       </w:hyperlink>
     </w:p>

</xml_diff>

<commit_message>
added hex code for add, slt, addi slli, sw. Modified Fibonaci_example highlights to decode the hex instrunction
</commit_message>
<xml_diff>
--- a/Fibonaci_example.docx
+++ b/Fibonaci_example.docx
@@ -651,9 +651,15 @@
           <w:p>
             <w:r>
               <w:rPr>
-                <w:highlight w:val="red"/>
-              </w:rPr>
-              <w:t>000000010101</w:t>
+                <w:highlight w:val="magenta"/>
+              </w:rPr>
+              <w:t>0000000</w:t>
+            </w:r>
+            <w:r>
+              <w:rPr>
+                <w:highlight w:val="darkGray"/>
+              </w:rPr>
+              <w:t>10101</w:t>
             </w:r>
             <w:r>
               <w:rPr>
@@ -670,7 +676,7 @@
             </w:r>
             <w:r>
               <w:rPr>
-                <w:highlight w:val="yellow"/>
+                <w:highlight w:val="magenta"/>
               </w:rPr>
               <w:t>00000</w:t>
             </w:r>
@@ -1121,9 +1127,15 @@
           <w:p>
             <w:r>
               <w:rPr>
-                <w:highlight w:val="red"/>
-              </w:rPr>
-              <w:t>000000010110</w:t>
+                <w:highlight w:val="magenta"/>
+              </w:rPr>
+              <w:t>0000000</w:t>
+            </w:r>
+            <w:r>
+              <w:rPr>
+                <w:highlight w:val="darkGray"/>
+              </w:rPr>
+              <w:t>10110</w:t>
             </w:r>
             <w:r>
               <w:rPr>
@@ -1140,7 +1152,7 @@
             </w:r>
             <w:r>
               <w:rPr>
-                <w:highlight w:val="yellow"/>
+                <w:highlight w:val="magenta"/>
               </w:rPr>
               <w:t>00000</w:t>
             </w:r>
@@ -1365,7 +1377,13 @@
               <w:rPr>
                 <w:highlight w:val="red"/>
               </w:rPr>
-              <w:t>111111100000</w:t>
+              <w:t>1111111</w:t>
+            </w:r>
+            <w:r>
+              <w:rPr>
+                <w:highlight w:val="darkGray"/>
+              </w:rPr>
+              <w:t>00000</w:t>
             </w:r>
             <w:r>
               <w:rPr>

</xml_diff>

<commit_message>
finished encoding the instruction set in their corresponding hex values
</commit_message>
<xml_diff>
--- a/Fibonaci_example.docx
+++ b/Fibonaci_example.docx
@@ -106,6 +106,9 @@
           </w:tcPr>
           <w:p>
             <w:r>
+              <w:rPr>
+                <w:highlight w:val="green"/>
+              </w:rPr>
               <w:t>00010000000000000000</w:t>
             </w:r>
             <w:r>
@@ -1539,6 +1542,9 @@
           </w:tcPr>
           <w:p>
             <w:r>
+              <w:rPr>
+                <w:highlight w:val="green"/>
+              </w:rPr>
               <w:t>00010000000000000000</w:t>
             </w:r>
             <w:r>

</xml_diff>